<commit_message>
malo po malo prototip
</commit_message>
<xml_diff>
--- a/ba170390_faza1.docx
+++ b/ba170390_faza1.docx
@@ -1447,13 +1447,6 @@
     </w:p>
     <w:p>
       <w:pPr>
-        <w:rPr>
-          <w:lang w:val="sr-Cyrl-RS"/>
-        </w:rPr>
-      </w:pPr>
-    </w:p>
-    <w:p>
-      <w:pPr>
         <w:pStyle w:val="ListParagraph"/>
         <w:numPr>
           <w:ilvl w:val="0"/>
@@ -1593,21 +1586,21 @@
         <w:rPr>
           <w:lang w:val="sr-Cyrl-RS"/>
         </w:rPr>
+        <w:t>Корисници система: купац, продавац</w:t>
+      </w:r>
+    </w:p>
+    <w:p>
+      <w:pPr>
+        <w:ind w:firstLine="720"/>
+        <w:rPr>
+          <w:lang w:val="sr-Cyrl-RS"/>
+        </w:rPr>
+      </w:pPr>
+      <w:r>
+        <w:rPr>
+          <w:lang w:val="sr-Cyrl-RS"/>
+        </w:rPr>
         <w:lastRenderedPageBreak/>
-        <w:t>Корисници система: купац, продавац</w:t>
-      </w:r>
-    </w:p>
-    <w:p>
-      <w:pPr>
-        <w:ind w:firstLine="720"/>
-        <w:rPr>
-          <w:lang w:val="sr-Cyrl-RS"/>
-        </w:rPr>
-      </w:pPr>
-      <w:r>
-        <w:rPr>
-          <w:lang w:val="sr-Cyrl-RS"/>
-        </w:rPr>
         <w:t>Подаци:</w:t>
       </w:r>
       <w:r>
@@ -2000,6 +1993,7 @@
         <w:rPr>
           <w:lang w:val="sr-Cyrl-RS"/>
         </w:rPr>
+        <w:lastRenderedPageBreak/>
         <w:t xml:space="preserve">Функционалност: </w:t>
       </w:r>
       <w:r>
@@ -2041,365 +2035,444 @@
         <w:rPr>
           <w:lang w:val="sr-Cyrl-RS"/>
         </w:rPr>
-        <w:t xml:space="preserve"> претходно је потребно кликнути на одговарајућу књигу на почетној страни</w:t>
+        <w:t xml:space="preserve"> </w:t>
+      </w:r>
+      <w:r>
+        <w:rPr>
+          <w:lang w:val="sr-Cyrl-RS"/>
+        </w:rPr>
+        <w:t>нема</w:t>
+      </w:r>
+    </w:p>
+    <w:p>
+      <w:pPr>
+        <w:ind w:firstLine="720"/>
+      </w:pPr>
+      <w:r>
+        <w:rPr>
+          <w:lang w:val="sr-Cyrl-RS"/>
+        </w:rPr>
+        <w:t>Опис:</w:t>
+      </w:r>
+    </w:p>
+    <w:p>
+      <w:pPr>
+        <w:rPr>
+          <w:lang w:val="sr-Latn-RS"/>
+        </w:rPr>
+      </w:pPr>
+    </w:p>
+    <w:p>
+      <w:pPr>
+        <w:pStyle w:val="ListParagraph"/>
+        <w:numPr>
+          <w:ilvl w:val="0"/>
+          <w:numId w:val="6"/>
+        </w:numPr>
+        <w:rPr>
+          <w:lang w:val="sr-Cyrl-RS"/>
+        </w:rPr>
+      </w:pPr>
+      <w:r>
+        <w:rPr>
+          <w:lang w:val="sr-Cyrl-RS"/>
+        </w:rPr>
+        <w:t xml:space="preserve">Функционалност: </w:t>
+      </w:r>
+      <w:r>
+        <w:rPr>
+          <w:b/>
+          <w:lang w:val="sr-Cyrl-RS"/>
+        </w:rPr>
+        <w:t>Преглед препоручених књига</w:t>
+      </w:r>
+    </w:p>
+    <w:p>
+      <w:pPr>
+        <w:ind w:firstLine="720"/>
+        <w:rPr>
+          <w:lang w:val="sr-Cyrl-RS"/>
+        </w:rPr>
+      </w:pPr>
+      <w:r>
+        <w:rPr>
+          <w:lang w:val="sr-Cyrl-RS"/>
+        </w:rPr>
+        <w:t>Корисници система: купац</w:t>
+      </w:r>
+    </w:p>
+    <w:p>
+      <w:pPr>
+        <w:ind w:firstLine="720"/>
+        <w:rPr>
+          <w:lang w:val="sr-Cyrl-RS"/>
+        </w:rPr>
+      </w:pPr>
+      <w:r>
+        <w:rPr>
+          <w:lang w:val="sr-Cyrl-RS"/>
+        </w:rPr>
+        <w:t>Подаци:</w:t>
+      </w:r>
+      <w:r>
+        <w:t xml:space="preserve"> </w:t>
+      </w:r>
+      <w:r>
+        <w:rPr>
+          <w:lang w:val="sr-Cyrl-RS"/>
+        </w:rPr>
+        <w:t>нема</w:t>
+      </w:r>
+    </w:p>
+    <w:p>
+      <w:pPr>
+        <w:ind w:left="720"/>
+        <w:rPr>
+          <w:lang w:val="sr-Cyrl-RS"/>
+        </w:rPr>
+      </w:pPr>
+      <w:r>
+        <w:rPr>
+          <w:lang w:val="sr-Cyrl-RS"/>
+        </w:rPr>
+        <w:t>Опис:</w:t>
+      </w:r>
+      <w:r>
+        <w:rPr>
+          <w:lang w:val="sr-Cyrl-RS"/>
+        </w:rPr>
+        <w:t xml:space="preserve"> Приказује се листа књига која су препоручене за улогованог корисника, од стране других корисника. Уколико нема препоручених књига, приказује се одговарајућа порука.</w:t>
+      </w:r>
+    </w:p>
+    <w:p>
+      <w:pPr>
+        <w:ind w:firstLine="720"/>
+        <w:rPr>
+          <w:lang w:val="sr-Cyrl-RS"/>
+        </w:rPr>
+      </w:pPr>
+    </w:p>
+    <w:p>
+      <w:pPr>
+        <w:ind w:firstLine="720"/>
+        <w:rPr>
+          <w:lang w:val="sr-Cyrl-RS"/>
+        </w:rPr>
+      </w:pPr>
+    </w:p>
+    <w:p>
+      <w:pPr>
+        <w:pStyle w:val="ListParagraph"/>
+        <w:numPr>
+          <w:ilvl w:val="0"/>
+          <w:numId w:val="6"/>
+        </w:numPr>
+        <w:rPr>
+          <w:lang w:val="sr-Cyrl-RS"/>
+        </w:rPr>
+      </w:pPr>
+      <w:r>
+        <w:rPr>
+          <w:lang w:val="sr-Cyrl-RS"/>
+        </w:rPr>
+        <w:t xml:space="preserve">Функционалност: </w:t>
+      </w:r>
+      <w:r>
+        <w:rPr>
+          <w:b/>
+          <w:lang w:val="sr-Cyrl-RS"/>
+        </w:rPr>
+        <w:t>Оцењивање књиге</w:t>
+      </w:r>
+    </w:p>
+    <w:p>
+      <w:pPr>
+        <w:ind w:firstLine="720"/>
+        <w:rPr>
+          <w:lang w:val="sr-Cyrl-RS"/>
+        </w:rPr>
+      </w:pPr>
+      <w:r>
+        <w:rPr>
+          <w:lang w:val="sr-Cyrl-RS"/>
+        </w:rPr>
+        <w:t>Корисници система: купац</w:t>
+      </w:r>
+    </w:p>
+    <w:p>
+      <w:pPr>
+        <w:ind w:firstLine="720"/>
+        <w:rPr>
+          <w:lang w:val="sr-Cyrl-RS"/>
+        </w:rPr>
+      </w:pPr>
+      <w:r>
+        <w:rPr>
+          <w:lang w:val="sr-Cyrl-RS"/>
+        </w:rPr>
+        <w:t>Подаци:</w:t>
+      </w:r>
+      <w:r>
+        <w:rPr>
+          <w:lang w:val="sr-Cyrl-RS"/>
+        </w:rPr>
+        <w:t xml:space="preserve"> оцена – обележава 1-5 звездица, зависно од тога коју оцену жели да додели</w:t>
+      </w:r>
+    </w:p>
+    <w:p>
+      <w:pPr>
+        <w:ind w:left="720"/>
+        <w:rPr>
+          <w:lang w:val="sr-Cyrl-RS"/>
+        </w:rPr>
+      </w:pPr>
+      <w:r>
+        <w:rPr>
+          <w:lang w:val="sr-Cyrl-RS"/>
+        </w:rPr>
+        <w:t>Опис:</w:t>
+      </w:r>
+      <w:r>
+        <w:rPr>
+          <w:lang w:val="sr-Cyrl-RS"/>
+        </w:rPr>
+        <w:t xml:space="preserve"> На страници детаљи књиге приказује се поље са 5 звездица и дугметом „Оцени“. Корисник кликом на звездице одабира оцену, а кликом на дугме оцени потврђује ту оцену.</w:t>
+      </w:r>
+    </w:p>
+    <w:p/>
+    <w:p>
+      <w:pPr>
+        <w:ind w:firstLine="720"/>
+        <w:rPr>
+          <w:lang w:val="sr-Cyrl-RS"/>
+        </w:rPr>
+      </w:pPr>
+    </w:p>
+    <w:p>
+      <w:pPr>
+        <w:pStyle w:val="ListParagraph"/>
+        <w:numPr>
+          <w:ilvl w:val="0"/>
+          <w:numId w:val="6"/>
+        </w:numPr>
+        <w:rPr>
+          <w:lang w:val="sr-Cyrl-RS"/>
+        </w:rPr>
+      </w:pPr>
+      <w:r>
+        <w:rPr>
+          <w:lang w:val="sr-Cyrl-RS"/>
+        </w:rPr>
+        <w:t xml:space="preserve">Функционалност: </w:t>
+      </w:r>
+      <w:r>
+        <w:rPr>
+          <w:b/>
+          <w:lang w:val="sr-Cyrl-RS"/>
+        </w:rPr>
+        <w:t>Коментарисање књиге</w:t>
+      </w:r>
+    </w:p>
+    <w:p>
+      <w:pPr>
+        <w:ind w:firstLine="720"/>
+        <w:rPr>
+          <w:lang w:val="sr-Cyrl-RS"/>
+        </w:rPr>
+      </w:pPr>
+      <w:r>
+        <w:rPr>
+          <w:lang w:val="sr-Cyrl-RS"/>
+        </w:rPr>
+        <w:t>Корисници система: купац</w:t>
+      </w:r>
+    </w:p>
+    <w:p>
+      <w:pPr>
+        <w:ind w:firstLine="720"/>
+        <w:rPr>
+          <w:lang w:val="sr-Cyrl-RS"/>
+        </w:rPr>
+      </w:pPr>
+      <w:r>
+        <w:rPr>
+          <w:lang w:val="sr-Cyrl-RS"/>
+        </w:rPr>
+        <w:t>Подаци:</w:t>
+      </w:r>
+      <w:r>
+        <w:t xml:space="preserve"> </w:t>
+      </w:r>
+      <w:r>
+        <w:rPr>
+          <w:lang w:val="sr-Cyrl-RS"/>
+        </w:rPr>
+        <w:t>коментар који купац жели да постави</w:t>
+      </w:r>
+    </w:p>
+    <w:p>
+      <w:pPr>
+        <w:ind w:left="720"/>
+        <w:rPr>
+          <w:lang w:val="sr-Cyrl-RS"/>
+        </w:rPr>
+      </w:pPr>
+      <w:r>
+        <w:rPr>
+          <w:lang w:val="sr-Cyrl-RS"/>
+        </w:rPr>
+        <w:t>Опис:</w:t>
+      </w:r>
+      <w:r>
+        <w:rPr>
+          <w:lang w:val="sr-Cyrl-RS"/>
+        </w:rPr>
+        <w:t xml:space="preserve"> </w:t>
+      </w:r>
+      <w:r>
+        <w:rPr>
+          <w:lang w:val="sr-Cyrl-RS"/>
+        </w:rPr>
+        <w:t>На страниц</w:t>
+      </w:r>
+      <w:r>
+        <w:rPr>
+          <w:lang w:val="sr-Cyrl-RS"/>
+        </w:rPr>
+        <w:t>и детаљи књиге приказује се поље за текстуални унос коментара и дугме „Коментариши“ за потврду коментара. Након потврде, коментар се приказује у делу са осталим коментарима.</w:t>
+      </w:r>
+    </w:p>
+    <w:p>
+      <w:pPr>
+        <w:pStyle w:val="ListParagraph"/>
+        <w:rPr>
+          <w:szCs w:val="24"/>
+          <w:lang w:val="sr-Cyrl-RS"/>
+        </w:rPr>
+      </w:pPr>
+    </w:p>
+    <w:p>
+      <w:pPr>
+        <w:pStyle w:val="ListParagraph"/>
+        <w:rPr>
+          <w:szCs w:val="24"/>
+          <w:lang w:val="sr-Cyrl-RS"/>
+        </w:rPr>
+      </w:pPr>
+    </w:p>
+    <w:p>
+      <w:pPr>
+        <w:pStyle w:val="ListParagraph"/>
+        <w:rPr>
+          <w:szCs w:val="24"/>
+          <w:lang w:val="sr-Cyrl-RS"/>
+        </w:rPr>
+      </w:pPr>
+    </w:p>
+    <w:p>
+      <w:pPr>
+        <w:pStyle w:val="ListParagraph"/>
+        <w:numPr>
+          <w:ilvl w:val="0"/>
+          <w:numId w:val="6"/>
+        </w:numPr>
+        <w:rPr>
+          <w:lang w:val="sr-Cyrl-RS"/>
+        </w:rPr>
+      </w:pPr>
+      <w:r>
+        <w:rPr>
+          <w:lang w:val="sr-Cyrl-RS"/>
+        </w:rPr>
+        <w:t xml:space="preserve">Функционалност: </w:t>
+      </w:r>
+      <w:r>
+        <w:rPr>
+          <w:b/>
+          <w:lang w:val="sr-Cyrl-RS"/>
+        </w:rPr>
+        <w:t>Препоручивање књиге</w:t>
+      </w:r>
+    </w:p>
+    <w:p>
+      <w:pPr>
+        <w:ind w:firstLine="720"/>
+        <w:rPr>
+          <w:lang w:val="sr-Cyrl-RS"/>
+        </w:rPr>
+      </w:pPr>
+      <w:r>
+        <w:rPr>
+          <w:lang w:val="sr-Cyrl-RS"/>
+        </w:rPr>
+        <w:t>Корисници система: купац</w:t>
+      </w:r>
+    </w:p>
+    <w:p>
+      <w:pPr>
+        <w:ind w:firstLine="720"/>
+        <w:rPr>
+          <w:lang w:val="sr-Cyrl-RS"/>
+        </w:rPr>
+      </w:pPr>
+      <w:r>
+        <w:rPr>
+          <w:lang w:val="sr-Cyrl-RS"/>
+        </w:rPr>
+        <w:lastRenderedPageBreak/>
+        <w:t>Подаци:</w:t>
+      </w:r>
+      <w:r>
+        <w:rPr>
+          <w:lang w:val="sr-Cyrl-RS"/>
+        </w:rPr>
+        <w:t xml:space="preserve"> корисник којем препоручујемо књигу</w:t>
+      </w:r>
+    </w:p>
+    <w:p>
+      <w:pPr>
+        <w:ind w:left="720"/>
+        <w:rPr>
+          <w:lang w:val="sr-Cyrl-RS"/>
+        </w:rPr>
+      </w:pPr>
+      <w:r>
+        <w:rPr>
+          <w:lang w:val="sr-Cyrl-RS"/>
+        </w:rPr>
+        <w:t>Опис:</w:t>
+      </w:r>
+      <w:r>
+        <w:rPr>
+          <w:lang w:val="sr-Cyrl-RS"/>
+        </w:rPr>
+        <w:t xml:space="preserve"> </w:t>
+      </w:r>
+      <w:r>
+        <w:rPr>
+          <w:lang w:val="sr-Cyrl-RS"/>
+        </w:rPr>
+        <w:t>На страници детаљи књиге приказује се поље</w:t>
+      </w:r>
+      <w:r>
+        <w:rPr>
+          <w:lang w:val="sr-Cyrl-RS"/>
+        </w:rPr>
+        <w:t xml:space="preserve"> са дугметом „Препоручи“. Кликом на то дугме и одабиром корисника којем желимо да препоручимо књигу успешно смо препорућили књигу и књига ће се појавити датом кориснику у одељку „препоручене књиге“. Кликом на дугме “О</w:t>
       </w:r>
       <w:bookmarkStart w:id="0" w:name="_GoBack"/>
       <w:bookmarkEnd w:id="0"/>
-    </w:p>
-    <w:p>
-      <w:pPr>
-        <w:ind w:firstLine="720"/>
-        <w:rPr>
-          <w:lang w:val="sr-Cyrl-RS"/>
-        </w:rPr>
-      </w:pPr>
-      <w:r>
-        <w:rPr>
-          <w:lang w:val="sr-Cyrl-RS"/>
-        </w:rPr>
-        <w:t>Опис:</w:t>
-      </w:r>
-    </w:p>
-    <w:p>
-      <w:pPr>
-        <w:rPr>
-          <w:lang w:val="sr-Latn-RS"/>
-        </w:rPr>
-      </w:pPr>
-    </w:p>
-    <w:p>
-      <w:pPr>
-        <w:pStyle w:val="ListParagraph"/>
-        <w:numPr>
-          <w:ilvl w:val="0"/>
-          <w:numId w:val="6"/>
-        </w:numPr>
-        <w:rPr>
-          <w:lang w:val="sr-Cyrl-RS"/>
-        </w:rPr>
-      </w:pPr>
-      <w:r>
-        <w:rPr>
-          <w:lang w:val="sr-Cyrl-RS"/>
-        </w:rPr>
-        <w:t xml:space="preserve">Функционалност: </w:t>
-      </w:r>
-      <w:r>
-        <w:rPr>
-          <w:b/>
-          <w:lang w:val="sr-Cyrl-RS"/>
-        </w:rPr>
-        <w:t>Преглед препоручених књига</w:t>
-      </w:r>
-    </w:p>
-    <w:p>
-      <w:pPr>
-        <w:ind w:firstLine="720"/>
-        <w:rPr>
-          <w:lang w:val="sr-Cyrl-RS"/>
-        </w:rPr>
-      </w:pPr>
-      <w:r>
-        <w:rPr>
-          <w:lang w:val="sr-Cyrl-RS"/>
-        </w:rPr>
-        <w:t>Корисници система: купац</w:t>
-      </w:r>
-    </w:p>
-    <w:p>
-      <w:pPr>
-        <w:ind w:firstLine="720"/>
-        <w:rPr>
-          <w:lang w:val="sr-Cyrl-RS"/>
-        </w:rPr>
-      </w:pPr>
-      <w:r>
-        <w:rPr>
-          <w:lang w:val="sr-Cyrl-RS"/>
-        </w:rPr>
-        <w:t>Подаци:</w:t>
-      </w:r>
-    </w:p>
-    <w:p>
-      <w:pPr>
-        <w:ind w:firstLine="720"/>
-        <w:rPr>
-          <w:lang w:val="sr-Cyrl-RS"/>
-        </w:rPr>
-      </w:pPr>
-      <w:r>
-        <w:rPr>
-          <w:lang w:val="sr-Cyrl-RS"/>
-        </w:rPr>
-        <w:t>Опис:</w:t>
-      </w:r>
-    </w:p>
-    <w:p>
-      <w:pPr>
-        <w:ind w:firstLine="720"/>
-        <w:rPr>
-          <w:lang w:val="sr-Cyrl-RS"/>
-        </w:rPr>
-      </w:pPr>
-    </w:p>
-    <w:p>
-      <w:pPr>
-        <w:ind w:firstLine="720"/>
-        <w:rPr>
-          <w:lang w:val="sr-Cyrl-RS"/>
-        </w:rPr>
-      </w:pPr>
-    </w:p>
-    <w:p>
-      <w:pPr>
-        <w:pStyle w:val="ListParagraph"/>
-        <w:numPr>
-          <w:ilvl w:val="0"/>
-          <w:numId w:val="6"/>
-        </w:numPr>
-        <w:rPr>
-          <w:lang w:val="sr-Cyrl-RS"/>
-        </w:rPr>
-      </w:pPr>
-      <w:r>
-        <w:rPr>
-          <w:lang w:val="sr-Cyrl-RS"/>
-        </w:rPr>
-        <w:t xml:space="preserve">Функционалност: </w:t>
-      </w:r>
-      <w:r>
-        <w:rPr>
-          <w:b/>
-          <w:lang w:val="sr-Cyrl-RS"/>
-        </w:rPr>
-        <w:t>Оцењивање књиге</w:t>
-      </w:r>
-    </w:p>
-    <w:p>
-      <w:pPr>
-        <w:ind w:firstLine="720"/>
-        <w:rPr>
-          <w:lang w:val="sr-Cyrl-RS"/>
-        </w:rPr>
-      </w:pPr>
-      <w:r>
-        <w:rPr>
-          <w:lang w:val="sr-Cyrl-RS"/>
-        </w:rPr>
-        <w:t>Корисници система: купац</w:t>
-      </w:r>
-    </w:p>
-    <w:p>
-      <w:pPr>
-        <w:ind w:firstLine="720"/>
-        <w:rPr>
-          <w:lang w:val="sr-Cyrl-RS"/>
-        </w:rPr>
-      </w:pPr>
-      <w:r>
-        <w:rPr>
-          <w:lang w:val="sr-Cyrl-RS"/>
-        </w:rPr>
-        <w:t>Подаци:</w:t>
-      </w:r>
-    </w:p>
-    <w:p>
-      <w:pPr>
-        <w:ind w:firstLine="720"/>
-        <w:rPr>
-          <w:lang w:val="sr-Cyrl-RS"/>
-        </w:rPr>
-      </w:pPr>
-      <w:r>
-        <w:rPr>
-          <w:lang w:val="sr-Cyrl-RS"/>
-        </w:rPr>
-        <w:t>Опис:</w:t>
-      </w:r>
-    </w:p>
-    <w:p>
-      <w:pPr>
-        <w:ind w:firstLine="720"/>
-        <w:rPr>
-          <w:lang w:val="sr-Cyrl-RS"/>
-        </w:rPr>
-      </w:pPr>
-    </w:p>
-    <w:p>
-      <w:pPr>
-        <w:ind w:firstLine="720"/>
-        <w:rPr>
-          <w:lang w:val="sr-Cyrl-RS"/>
-        </w:rPr>
-      </w:pPr>
-    </w:p>
-    <w:p>
-      <w:pPr>
-        <w:ind w:firstLine="720"/>
-        <w:rPr>
-          <w:lang w:val="sr-Cyrl-RS"/>
-        </w:rPr>
-      </w:pPr>
-    </w:p>
-    <w:p>
-      <w:pPr>
-        <w:pStyle w:val="ListParagraph"/>
-        <w:numPr>
-          <w:ilvl w:val="0"/>
-          <w:numId w:val="6"/>
-        </w:numPr>
-        <w:rPr>
-          <w:lang w:val="sr-Cyrl-RS"/>
-        </w:rPr>
-      </w:pPr>
-      <w:r>
-        <w:rPr>
-          <w:lang w:val="sr-Cyrl-RS"/>
-        </w:rPr>
-        <w:t xml:space="preserve">Функционалност: </w:t>
-      </w:r>
-      <w:r>
-        <w:rPr>
-          <w:b/>
-          <w:lang w:val="sr-Cyrl-RS"/>
-        </w:rPr>
-        <w:t>Коментарисање књиге</w:t>
-      </w:r>
-    </w:p>
-    <w:p>
-      <w:pPr>
-        <w:ind w:firstLine="720"/>
-        <w:rPr>
-          <w:lang w:val="sr-Cyrl-RS"/>
-        </w:rPr>
-      </w:pPr>
-      <w:r>
-        <w:rPr>
-          <w:lang w:val="sr-Cyrl-RS"/>
-        </w:rPr>
-        <w:t>Корисници система: купац</w:t>
-      </w:r>
-    </w:p>
-    <w:p>
-      <w:pPr>
-        <w:ind w:firstLine="720"/>
-        <w:rPr>
-          <w:lang w:val="sr-Cyrl-RS"/>
-        </w:rPr>
-      </w:pPr>
-      <w:r>
-        <w:rPr>
-          <w:lang w:val="sr-Cyrl-RS"/>
-        </w:rPr>
-        <w:t>Подаци:</w:t>
-      </w:r>
-    </w:p>
-    <w:p>
-      <w:pPr>
-        <w:ind w:firstLine="720"/>
-        <w:rPr>
-          <w:lang w:val="sr-Cyrl-RS"/>
-        </w:rPr>
-      </w:pPr>
-      <w:r>
-        <w:rPr>
-          <w:lang w:val="sr-Cyrl-RS"/>
-        </w:rPr>
-        <w:t>Опис:</w:t>
-      </w:r>
-    </w:p>
-    <w:p>
-      <w:pPr>
-        <w:pStyle w:val="ListParagraph"/>
-        <w:rPr>
-          <w:szCs w:val="24"/>
-          <w:lang w:val="sr-Cyrl-RS"/>
-        </w:rPr>
-      </w:pPr>
-    </w:p>
-    <w:p>
-      <w:pPr>
-        <w:pStyle w:val="ListParagraph"/>
-        <w:rPr>
-          <w:szCs w:val="24"/>
-          <w:lang w:val="sr-Cyrl-RS"/>
-        </w:rPr>
-      </w:pPr>
-    </w:p>
-    <w:p>
-      <w:pPr>
-        <w:pStyle w:val="ListParagraph"/>
-        <w:rPr>
-          <w:szCs w:val="24"/>
-          <w:lang w:val="sr-Cyrl-RS"/>
-        </w:rPr>
-      </w:pPr>
-    </w:p>
-    <w:p>
-      <w:pPr>
-        <w:pStyle w:val="ListParagraph"/>
-        <w:numPr>
-          <w:ilvl w:val="0"/>
-          <w:numId w:val="6"/>
-        </w:numPr>
-        <w:rPr>
-          <w:lang w:val="sr-Cyrl-RS"/>
-        </w:rPr>
-      </w:pPr>
-      <w:r>
-        <w:rPr>
-          <w:lang w:val="sr-Cyrl-RS"/>
-        </w:rPr>
-        <w:t xml:space="preserve">Функционалност: </w:t>
-      </w:r>
-      <w:r>
-        <w:rPr>
-          <w:b/>
-          <w:lang w:val="sr-Cyrl-RS"/>
-        </w:rPr>
-        <w:t>Препоручивање књиге</w:t>
-      </w:r>
-    </w:p>
-    <w:p>
-      <w:pPr>
-        <w:ind w:firstLine="720"/>
-        <w:rPr>
-          <w:lang w:val="sr-Cyrl-RS"/>
-        </w:rPr>
-      </w:pPr>
-      <w:r>
-        <w:rPr>
-          <w:lang w:val="sr-Cyrl-RS"/>
-        </w:rPr>
-        <w:t>Корисници система: купац,</w:t>
-      </w:r>
-    </w:p>
-    <w:p>
-      <w:pPr>
-        <w:ind w:firstLine="720"/>
-        <w:rPr>
-          <w:lang w:val="sr-Cyrl-RS"/>
-        </w:rPr>
-      </w:pPr>
-      <w:r>
-        <w:rPr>
-          <w:lang w:val="sr-Cyrl-RS"/>
-        </w:rPr>
-        <w:t>Подаци:</w:t>
-      </w:r>
-    </w:p>
-    <w:p>
-      <w:pPr>
-        <w:ind w:firstLine="720"/>
-        <w:rPr>
-          <w:lang w:val="sr-Cyrl-RS"/>
-        </w:rPr>
-      </w:pPr>
-      <w:r>
-        <w:rPr>
-          <w:lang w:val="sr-Cyrl-RS"/>
-        </w:rPr>
-        <w:t>Опис:</w:t>
+      <w:r>
+        <w:rPr>
+          <w:lang w:val="sr-Cyrl-RS"/>
+        </w:rPr>
+        <w:t>дустани</w:t>
+      </w:r>
+      <w:r>
+        <w:rPr>
+          <w:lang w:val="sr-Cyrl-RS"/>
+        </w:rPr>
+        <w:t>“, корисник одустаје од препоручивања.</w:t>
       </w:r>
     </w:p>
     <w:p>
@@ -4306,7 +4379,7 @@
 </file>
 
 <file path=customXml/itemProps1.xml><?xml version="1.0" encoding="utf-8"?>
-<ds:datastoreItem xmlns:ds="http://schemas.openxmlformats.org/officeDocument/2006/customXml" ds:itemID="{915F7F76-B850-4055-AD5B-DE4989CD28A0}">
+<ds:datastoreItem xmlns:ds="http://schemas.openxmlformats.org/officeDocument/2006/customXml" ds:itemID="{1D91E57D-8DF0-45BC-A3F4-F33E2A65D917}">
   <ds:schemaRefs>
     <ds:schemaRef ds:uri="http://schemas.openxmlformats.org/officeDocument/2006/bibliography"/>
   </ds:schemaRefs>

</xml_diff>